<commit_message>
Init answers for razonamiento y planificacion🚀
</commit_message>
<xml_diff>
--- a/razonamiento y planificación automática/act_1/mexmiart04_act1_auto.docx
+++ b/razonamiento y planificación automática/act_1/mexmiart04_act1_auto.docx
@@ -1,6 +1,6 @@
 
 <file path=word/document.xml><?xml version="1.0" encoding="utf-8"?>
-<w:document xmlns:wpc="http://schemas.microsoft.com/office/word/2010/wordprocessingCanvas" xmlns:cx="http://schemas.microsoft.com/office/drawing/2014/chartex" xmlns:cx1="http://schemas.microsoft.com/office/drawing/2015/9/8/chartex" xmlns:cx2="http://schemas.microsoft.com/office/drawing/2015/10/21/chartex" xmlns:cx3="http://schemas.microsoft.com/office/drawing/2016/5/9/chartex" xmlns:cx4="http://schemas.microsoft.com/office/drawing/2016/5/10/chartex" xmlns:cx5="http://schemas.microsoft.com/office/drawing/2016/5/11/chartex" xmlns:cx6="http://schemas.microsoft.com/office/drawing/2016/5/12/chartex" xmlns:cx7="http://schemas.microsoft.com/office/drawing/2016/5/13/chartex" xmlns:cx8="http://schemas.microsoft.com/office/drawing/2016/5/14/chartex" xmlns:mc="http://schemas.openxmlformats.org/markup-compatibility/2006" xmlns:aink="http://schemas.microsoft.com/office/drawing/2016/ink" xmlns:am3d="http://schemas.microsoft.com/office/drawing/2017/model3d" xmlns:o="urn:schemas-microsoft-com:office:office" xmlns:oel="http://schemas.microsoft.com/office/2019/extlst" xmlns:r="http://schemas.openxmlformats.org/officeDocument/2006/relationships" xmlns:m="http://schemas.openxmlformats.org/officeDocument/2006/math" xmlns:v="urn:schemas-microsoft-com:vml" xmlns:wp14="http://schemas.microsoft.com/office/word/2010/wordprocessingDrawing" xmlns:wp="http://schemas.openxmlformats.org/drawingml/2006/wordprocessingDrawing" xmlns:w10="urn:schemas-microsoft-com:office:word" xmlns:w="http://schemas.openxmlformats.org/wordprocessingml/2006/main" xmlns:w14="http://schemas.microsoft.com/office/word/2010/wordml" xmlns:w15="http://schemas.microsoft.com/office/word/2012/wordml" xmlns:w16cex="http://schemas.microsoft.com/office/word/2018/wordml/cex" xmlns:w16cid="http://schemas.microsoft.com/office/word/2016/wordml/cid" xmlns:w16="http://schemas.microsoft.com/office/word/2018/wordml" xmlns:w16du="http://schemas.microsoft.com/office/word/2023/wordml/word16du" xmlns:w16sdtdh="http://schemas.microsoft.com/office/word/2020/wordml/sdtdatahash" xmlns:w16se="http://schemas.microsoft.com/office/word/2015/wordml/symex" xmlns:wpg="http://schemas.microsoft.com/office/word/2010/wordprocessingGroup" xmlns:wpi="http://schemas.microsoft.com/office/word/2010/wordprocessingInk" xmlns:wne="http://schemas.microsoft.com/office/word/2006/wordml" xmlns:wps="http://schemas.microsoft.com/office/word/2010/wordprocessingShape" mc:Ignorable="w14 w15 w16se w16cid w16 w16cex w16sdtdh wp14">
+<w:document xmlns:wpc="http://schemas.microsoft.com/office/word/2010/wordprocessingCanvas" xmlns:cx="http://schemas.microsoft.com/office/drawing/2014/chartex" xmlns:cx1="http://schemas.microsoft.com/office/drawing/2015/9/8/chartex" xmlns:cx2="http://schemas.microsoft.com/office/drawing/2015/10/21/chartex" xmlns:cx3="http://schemas.microsoft.com/office/drawing/2016/5/9/chartex" xmlns:cx4="http://schemas.microsoft.com/office/drawing/2016/5/10/chartex" xmlns:cx5="http://schemas.microsoft.com/office/drawing/2016/5/11/chartex" xmlns:cx6="http://schemas.microsoft.com/office/drawing/2016/5/12/chartex" xmlns:cx7="http://schemas.microsoft.com/office/drawing/2016/5/13/chartex" xmlns:cx8="http://schemas.microsoft.com/office/drawing/2016/5/14/chartex" xmlns:mc="http://schemas.openxmlformats.org/markup-compatibility/2006" xmlns:aink="http://schemas.microsoft.com/office/drawing/2016/ink" xmlns:am3d="http://schemas.microsoft.com/office/drawing/2017/model3d" xmlns:o="urn:schemas-microsoft-com:office:office" xmlns:oel="http://schemas.microsoft.com/office/2019/extlst" xmlns:r="http://schemas.openxmlformats.org/officeDocument/2006/relationships" xmlns:m="http://schemas.openxmlformats.org/officeDocument/2006/math" xmlns:v="urn:schemas-microsoft-com:vml" xmlns:wp14="http://schemas.microsoft.com/office/word/2010/wordprocessingDrawing" xmlns:wp="http://schemas.openxmlformats.org/drawingml/2006/wordprocessingDrawing" xmlns:w10="urn:schemas-microsoft-com:office:word" xmlns:w="http://schemas.openxmlformats.org/wordprocessingml/2006/main" xmlns:w14="http://schemas.microsoft.com/office/word/2010/wordml" xmlns:w15="http://schemas.microsoft.com/office/word/2012/wordml" xmlns:w16cex="http://schemas.microsoft.com/office/word/2018/wordml/cex" xmlns:w16cid="http://schemas.microsoft.com/office/word/2016/wordml/cid" xmlns:w16="http://schemas.microsoft.com/office/word/2018/wordml" xmlns:w16sdtdh="http://schemas.microsoft.com/office/word/2020/wordml/sdtdatahash" xmlns:w16se="http://schemas.microsoft.com/office/word/2015/wordml/symex" xmlns:wpg="http://schemas.microsoft.com/office/word/2010/wordprocessingGroup" xmlns:wpi="http://schemas.microsoft.com/office/word/2010/wordprocessingInk" xmlns:wne="http://schemas.microsoft.com/office/word/2006/wordml" xmlns:wps="http://schemas.microsoft.com/office/word/2010/wordprocessingShape" mc:Ignorable="w14 w15 w16se w16cid w16 w16cex w16sdtdh wp14">
   <w:body>
     <w:p/>
     <w:p>
@@ -8,7 +8,15 @@
         <w:pStyle w:val="TtuloApartado1sinnivel"/>
       </w:pPr>
       <w:r>
-        <w:t xml:space="preserve">Actividad autocorregible. </w:t>
+        <w:t xml:space="preserve">Actividad </w:t>
+      </w:r>
+      <w:proofErr w:type="spellStart"/>
+      <w:r>
+        <w:t>autocorregible</w:t>
+      </w:r>
+      <w:proofErr w:type="spellEnd"/>
+      <w:r>
+        <w:t xml:space="preserve">. </w:t>
       </w:r>
       <w:r>
         <w:t>Lógica difusa: preámbulo e inicio de desarrollo de funciones en Python</w:t>
@@ -156,6 +164,9 @@
         <w:ind w:left="567"/>
       </w:pPr>
       <w:r>
+        <w:rPr>
+          <w:highlight w:val="yellow"/>
+        </w:rPr>
         <w:t>C. Incertidumbre.</w:t>
       </w:r>
     </w:p>
@@ -191,12 +202,21 @@
         <w:ind w:left="567"/>
       </w:pPr>
       <w:r>
+        <w:rPr>
+          <w:highlight w:val="yellow"/>
+        </w:rPr>
         <w:t xml:space="preserve">A. </w:t>
       </w:r>
       <w:r>
+        <w:rPr>
+          <w:highlight w:val="yellow"/>
+        </w:rPr>
         <w:t>Certeros</w:t>
       </w:r>
       <w:r>
+        <w:rPr>
+          <w:highlight w:val="yellow"/>
+        </w:rPr>
         <w:t>.</w:t>
       </w:r>
     </w:p>
@@ -239,7 +259,15 @@
         <w:pStyle w:val="ListanumeradaTEST"/>
       </w:pPr>
       <w:r>
-        <w:t>La fusificación (o clasificación difusa) se refiere a</w:t>
+        <w:t xml:space="preserve">La </w:t>
+      </w:r>
+      <w:proofErr w:type="spellStart"/>
+      <w:r>
+        <w:t>fusificación</w:t>
+      </w:r>
+      <w:proofErr w:type="spellEnd"/>
+      <w:r>
+        <w:t xml:space="preserve"> (o clasificación difusa) se refiere a</w:t>
       </w:r>
       <w:r>
         <w:t>:</w:t>
@@ -280,9 +308,15 @@
         <w:ind w:left="567"/>
       </w:pPr>
       <w:r>
+        <w:rPr>
+          <w:highlight w:val="yellow"/>
+        </w:rPr>
         <w:t>D. Convertir a valor numérico una variable lingüística</w:t>
       </w:r>
       <w:r>
+        <w:rPr>
+          <w:highlight w:val="yellow"/>
+        </w:rPr>
         <w:t>.</w:t>
       </w:r>
     </w:p>
@@ -305,8 +339,13 @@
       <w:r>
         <w:t xml:space="preserve">A. </w:t>
       </w:r>
-      <w:r>
-        <w:t>Desfusificación.</w:t>
+      <w:proofErr w:type="spellStart"/>
+      <w:r>
+        <w:t>Desfusificación</w:t>
+      </w:r>
+      <w:proofErr w:type="spellEnd"/>
+      <w:r>
+        <w:t>.</w:t>
       </w:r>
     </w:p>
     <w:p>
@@ -322,6 +361,9 @@
         <w:ind w:left="567"/>
       </w:pPr>
       <w:r>
+        <w:rPr>
+          <w:highlight w:val="yellow"/>
+        </w:rPr>
         <w:t>C. Pertenencia.</w:t>
       </w:r>
     </w:p>
@@ -330,7 +372,15 @@
         <w:ind w:left="567"/>
       </w:pPr>
       <w:r>
-        <w:t>D. Fusificación.</w:t>
+        <w:t xml:space="preserve">D. </w:t>
+      </w:r>
+      <w:proofErr w:type="spellStart"/>
+      <w:r>
+        <w:t>Fusificación</w:t>
+      </w:r>
+      <w:proofErr w:type="spellEnd"/>
+      <w:r>
+        <w:t>.</w:t>
       </w:r>
     </w:p>
     <w:p/>
@@ -349,10 +399,22 @@
         <w:t>notebook</w:t>
       </w:r>
       <w:r>
-        <w:t xml:space="preserve"> de Jupyter, ¿Qué valores para los parámetros </w:t>
-      </w:r>
-      <w:r>
-        <w:t>A, B, C</w:t>
+        <w:t xml:space="preserve"> de </w:t>
+      </w:r>
+      <w:proofErr w:type="spellStart"/>
+      <w:r>
+        <w:t>Jupyter</w:t>
+      </w:r>
+      <w:proofErr w:type="spellEnd"/>
+      <w:r>
+        <w:t xml:space="preserve">, ¿Qué valores para los parámetros </w:t>
+      </w:r>
+      <w:r>
+        <w:t xml:space="preserve">A, </w:t>
+      </w:r>
+      <w:proofErr w:type="gramStart"/>
+      <w:r>
+        <w:t>B, C</w:t>
       </w:r>
       <w:r>
         <w:t xml:space="preserve"> y </w:t>
@@ -361,7 +423,11 @@
         <w:t>D</w:t>
       </w:r>
       <w:r>
-        <w:t>, aproximan a una función triangular? La función es simétrica, tiene el punto central en 5 y el lado con pendiente positiva comienza en</w:t>
+        <w:t>, aproximan a una función triangular?</w:t>
+      </w:r>
+      <w:proofErr w:type="gramEnd"/>
+      <w:r>
+        <w:t xml:space="preserve"> La función es simétrica, tiene el punto central en 5 y el lado con pendiente positiva comienza en</w:t>
       </w:r>
       <w:r>
         <w:t>:</w:t>
@@ -399,9 +465,15 @@
         <w:ind w:left="567"/>
       </w:pPr>
       <w:r>
+        <w:rPr>
+          <w:highlight w:val="yellow"/>
+        </w:rPr>
         <w:t>D. a=0 b=5 c=5 d=10</w:t>
       </w:r>
       <w:r>
+        <w:rPr>
+          <w:highlight w:val="yellow"/>
+        </w:rPr>
         <w:t>.</w:t>
       </w:r>
     </w:p>
@@ -427,10 +499,22 @@
         <w:t>notebook</w:t>
       </w:r>
       <w:r>
-        <w:t xml:space="preserve"> de Jupyter, ¿Qué valores para los parámetros </w:t>
-      </w:r>
-      <w:r>
-        <w:t>A, B, C</w:t>
+        <w:t xml:space="preserve"> de </w:t>
+      </w:r>
+      <w:proofErr w:type="spellStart"/>
+      <w:r>
+        <w:t>Jupyter</w:t>
+      </w:r>
+      <w:proofErr w:type="spellEnd"/>
+      <w:r>
+        <w:t xml:space="preserve">, ¿Qué valores para los parámetros </w:t>
+      </w:r>
+      <w:r>
+        <w:t xml:space="preserve">A, </w:t>
+      </w:r>
+      <w:proofErr w:type="gramStart"/>
+      <w:r>
+        <w:t>B, C</w:t>
       </w:r>
       <w:r>
         <w:t xml:space="preserve"> y </w:t>
@@ -439,7 +523,11 @@
         <w:t>D</w:t>
       </w:r>
       <w:r>
-        <w:t>, aproximan a una función trapezoidal asimétrica? La función es asimétrica, un punto de inicio es 1.5, se tiene una pendiente positiva de 1, una distancia de 6 y al final una pendiente negativa de 1</w:t>
+        <w:t>, aproximan a una función trapezoidal asimétrica?</w:t>
+      </w:r>
+      <w:proofErr w:type="gramEnd"/>
+      <w:r>
+        <w:t xml:space="preserve"> La función es asimétrica, un punto de inicio es 1.5, se tiene una pendiente positiva de 1, una distancia de 6 y al final una pendiente negativa de 1</w:t>
       </w:r>
       <w:r>
         <w:t>:</w:t>
@@ -640,39 +728,72 @@
     <w:p>
       <w:pPr>
         <w:ind w:left="567"/>
-      </w:pPr>
-      <w:r>
+        <w:rPr>
+          <w:lang w:val="en-US"/>
+        </w:rPr>
+      </w:pPr>
+      <w:r>
+        <w:rPr>
+          <w:lang w:val="en-US"/>
+        </w:rPr>
         <w:t xml:space="preserve">A. </w:t>
       </w:r>
       <w:r>
+        <w:rPr>
+          <w:lang w:val="en-US"/>
+        </w:rPr>
         <w:t>k=-100 m=5.</w:t>
       </w:r>
     </w:p>
     <w:p>
       <w:pPr>
         <w:ind w:left="567"/>
-      </w:pPr>
-      <w:r>
+        <w:rPr>
+          <w:lang w:val="en-US"/>
+        </w:rPr>
+      </w:pPr>
+      <w:r>
+        <w:rPr>
+          <w:lang w:val="en-US"/>
+        </w:rPr>
         <w:t>B. k=-1000 m=0.</w:t>
       </w:r>
     </w:p>
     <w:p>
       <w:pPr>
         <w:ind w:left="567"/>
-      </w:pPr>
-      <w:r>
+        <w:rPr>
+          <w:lang w:val="en-US"/>
+        </w:rPr>
+      </w:pPr>
+      <w:r>
+        <w:rPr>
+          <w:lang w:val="en-US"/>
+        </w:rPr>
         <w:t>C. k=100 m=5.</w:t>
       </w:r>
     </w:p>
     <w:p>
       <w:pPr>
         <w:ind w:left="567"/>
-      </w:pPr>
-      <w:r>
+        <w:rPr>
+          <w:lang w:val="en-US"/>
+        </w:rPr>
+      </w:pPr>
+      <w:r>
+        <w:rPr>
+          <w:lang w:val="en-US"/>
+        </w:rPr>
         <w:t>D. k=1000 m=5.</w:t>
       </w:r>
     </w:p>
-    <w:p/>
+    <w:p>
+      <w:pPr>
+        <w:rPr>
+          <w:lang w:val="en-US"/>
+        </w:rPr>
+      </w:pPr>
+    </w:p>
     <w:p>
       <w:pPr>
         <w:pStyle w:val="ListanumeradaTEST"/>
@@ -716,8 +837,13 @@
         <w:ind w:left="567"/>
       </w:pPr>
       <w:r>
-        <w:t>D. Función sinc</w:t>
-      </w:r>
+        <w:t xml:space="preserve">D. Función </w:t>
+      </w:r>
+      <w:proofErr w:type="spellStart"/>
+      <w:r>
+        <w:t>sinc</w:t>
+      </w:r>
+      <w:proofErr w:type="spellEnd"/>
       <w:r>
         <w:t>.</w:t>
       </w:r>
@@ -758,9 +884,11 @@
       <w:r>
         <w:t xml:space="preserve">. </w:t>
       </w:r>
+      <w:proofErr w:type="spellStart"/>
       <w:r>
         <w:t>Fusificación</w:t>
       </w:r>
+      <w:proofErr w:type="spellEnd"/>
       <w:r>
         <w:t>.</w:t>
       </w:r>
@@ -816,7 +944,7 @@
 </file>
 
 <file path=word/endnotes.xml><?xml version="1.0" encoding="utf-8"?>
-<w:endnotes xmlns:wpc="http://schemas.microsoft.com/office/word/2010/wordprocessingCanvas" xmlns:cx="http://schemas.microsoft.com/office/drawing/2014/chartex" xmlns:cx1="http://schemas.microsoft.com/office/drawing/2015/9/8/chartex" xmlns:cx2="http://schemas.microsoft.com/office/drawing/2015/10/21/chartex" xmlns:cx3="http://schemas.microsoft.com/office/drawing/2016/5/9/chartex" xmlns:cx4="http://schemas.microsoft.com/office/drawing/2016/5/10/chartex" xmlns:cx5="http://schemas.microsoft.com/office/drawing/2016/5/11/chartex" xmlns:cx6="http://schemas.microsoft.com/office/drawing/2016/5/12/chartex" xmlns:cx7="http://schemas.microsoft.com/office/drawing/2016/5/13/chartex" xmlns:cx8="http://schemas.microsoft.com/office/drawing/2016/5/14/chartex" xmlns:mc="http://schemas.openxmlformats.org/markup-compatibility/2006" xmlns:aink="http://schemas.microsoft.com/office/drawing/2016/ink" xmlns:am3d="http://schemas.microsoft.com/office/drawing/2017/model3d" xmlns:o="urn:schemas-microsoft-com:office:office" xmlns:oel="http://schemas.microsoft.com/office/2019/extlst" xmlns:r="http://schemas.openxmlformats.org/officeDocument/2006/relationships" xmlns:m="http://schemas.openxmlformats.org/officeDocument/2006/math" xmlns:v="urn:schemas-microsoft-com:vml" xmlns:wp14="http://schemas.microsoft.com/office/word/2010/wordprocessingDrawing" xmlns:wp="http://schemas.openxmlformats.org/drawingml/2006/wordprocessingDrawing" xmlns:w10="urn:schemas-microsoft-com:office:word" xmlns:w="http://schemas.openxmlformats.org/wordprocessingml/2006/main" xmlns:w14="http://schemas.microsoft.com/office/word/2010/wordml" xmlns:w15="http://schemas.microsoft.com/office/word/2012/wordml" xmlns:w16cex="http://schemas.microsoft.com/office/word/2018/wordml/cex" xmlns:w16cid="http://schemas.microsoft.com/office/word/2016/wordml/cid" xmlns:w16="http://schemas.microsoft.com/office/word/2018/wordml" xmlns:w16du="http://schemas.microsoft.com/office/word/2023/wordml/word16du" xmlns:w16sdtdh="http://schemas.microsoft.com/office/word/2020/wordml/sdtdatahash" xmlns:w16se="http://schemas.microsoft.com/office/word/2015/wordml/symex" xmlns:wpg="http://schemas.microsoft.com/office/word/2010/wordprocessingGroup" xmlns:wpi="http://schemas.microsoft.com/office/word/2010/wordprocessingInk" xmlns:wne="http://schemas.microsoft.com/office/word/2006/wordml" xmlns:wps="http://schemas.microsoft.com/office/word/2010/wordprocessingShape" mc:Ignorable="w14 w15 w16se w16cid w16 w16cex w16sdtdh wp14">
+<w:endnotes xmlns:wpc="http://schemas.microsoft.com/office/word/2010/wordprocessingCanvas" xmlns:cx="http://schemas.microsoft.com/office/drawing/2014/chartex" xmlns:cx1="http://schemas.microsoft.com/office/drawing/2015/9/8/chartex" xmlns:cx2="http://schemas.microsoft.com/office/drawing/2015/10/21/chartex" xmlns:cx3="http://schemas.microsoft.com/office/drawing/2016/5/9/chartex" xmlns:cx4="http://schemas.microsoft.com/office/drawing/2016/5/10/chartex" xmlns:cx5="http://schemas.microsoft.com/office/drawing/2016/5/11/chartex" xmlns:cx6="http://schemas.microsoft.com/office/drawing/2016/5/12/chartex" xmlns:cx7="http://schemas.microsoft.com/office/drawing/2016/5/13/chartex" xmlns:cx8="http://schemas.microsoft.com/office/drawing/2016/5/14/chartex" xmlns:mc="http://schemas.openxmlformats.org/markup-compatibility/2006" xmlns:aink="http://schemas.microsoft.com/office/drawing/2016/ink" xmlns:am3d="http://schemas.microsoft.com/office/drawing/2017/model3d" xmlns:o="urn:schemas-microsoft-com:office:office" xmlns:oel="http://schemas.microsoft.com/office/2019/extlst" xmlns:r="http://schemas.openxmlformats.org/officeDocument/2006/relationships" xmlns:m="http://schemas.openxmlformats.org/officeDocument/2006/math" xmlns:v="urn:schemas-microsoft-com:vml" xmlns:wp14="http://schemas.microsoft.com/office/word/2010/wordprocessingDrawing" xmlns:wp="http://schemas.openxmlformats.org/drawingml/2006/wordprocessingDrawing" xmlns:w10="urn:schemas-microsoft-com:office:word" xmlns:w="http://schemas.openxmlformats.org/wordprocessingml/2006/main" xmlns:w14="http://schemas.microsoft.com/office/word/2010/wordml" xmlns:w15="http://schemas.microsoft.com/office/word/2012/wordml" xmlns:w16cex="http://schemas.microsoft.com/office/word/2018/wordml/cex" xmlns:w16cid="http://schemas.microsoft.com/office/word/2016/wordml/cid" xmlns:w16="http://schemas.microsoft.com/office/word/2018/wordml" xmlns:w16sdtdh="http://schemas.microsoft.com/office/word/2020/wordml/sdtdatahash" xmlns:w16se="http://schemas.microsoft.com/office/word/2015/wordml/symex" xmlns:wpg="http://schemas.microsoft.com/office/word/2010/wordprocessingGroup" xmlns:wpi="http://schemas.microsoft.com/office/word/2010/wordprocessingInk" xmlns:wne="http://schemas.microsoft.com/office/word/2006/wordml" xmlns:wps="http://schemas.microsoft.com/office/word/2010/wordprocessingShape" mc:Ignorable="w14 w15 w16se w16cid w16 w16cex w16sdtdh wp14">
   <w:endnote w:type="separator" w:id="-1">
     <w:p>
       <w:pPr>
@@ -841,7 +969,7 @@
 </file>
 
 <file path=word/footer1.xml><?xml version="1.0" encoding="utf-8"?>
-<w:ftr xmlns:wpc="http://schemas.microsoft.com/office/word/2010/wordprocessingCanvas" xmlns:cx="http://schemas.microsoft.com/office/drawing/2014/chartex" xmlns:cx1="http://schemas.microsoft.com/office/drawing/2015/9/8/chartex" xmlns:cx2="http://schemas.microsoft.com/office/drawing/2015/10/21/chartex" xmlns:cx3="http://schemas.microsoft.com/office/drawing/2016/5/9/chartex" xmlns:cx4="http://schemas.microsoft.com/office/drawing/2016/5/10/chartex" xmlns:cx5="http://schemas.microsoft.com/office/drawing/2016/5/11/chartex" xmlns:cx6="http://schemas.microsoft.com/office/drawing/2016/5/12/chartex" xmlns:cx7="http://schemas.microsoft.com/office/drawing/2016/5/13/chartex" xmlns:cx8="http://schemas.microsoft.com/office/drawing/2016/5/14/chartex" xmlns:mc="http://schemas.openxmlformats.org/markup-compatibility/2006" xmlns:aink="http://schemas.microsoft.com/office/drawing/2016/ink" xmlns:am3d="http://schemas.microsoft.com/office/drawing/2017/model3d" xmlns:o="urn:schemas-microsoft-com:office:office" xmlns:oel="http://schemas.microsoft.com/office/2019/extlst" xmlns:r="http://schemas.openxmlformats.org/officeDocument/2006/relationships" xmlns:m="http://schemas.openxmlformats.org/officeDocument/2006/math" xmlns:v="urn:schemas-microsoft-com:vml" xmlns:wp14="http://schemas.microsoft.com/office/word/2010/wordprocessingDrawing" xmlns:wp="http://schemas.openxmlformats.org/drawingml/2006/wordprocessingDrawing" xmlns:w10="urn:schemas-microsoft-com:office:word" xmlns:w="http://schemas.openxmlformats.org/wordprocessingml/2006/main" xmlns:w14="http://schemas.microsoft.com/office/word/2010/wordml" xmlns:w15="http://schemas.microsoft.com/office/word/2012/wordml" xmlns:w16cex="http://schemas.microsoft.com/office/word/2018/wordml/cex" xmlns:w16cid="http://schemas.microsoft.com/office/word/2016/wordml/cid" xmlns:w16="http://schemas.microsoft.com/office/word/2018/wordml" xmlns:w16du="http://schemas.microsoft.com/office/word/2023/wordml/word16du" xmlns:w16sdtdh="http://schemas.microsoft.com/office/word/2020/wordml/sdtdatahash" xmlns:w16se="http://schemas.microsoft.com/office/word/2015/wordml/symex" xmlns:wpg="http://schemas.microsoft.com/office/word/2010/wordprocessingGroup" xmlns:wpi="http://schemas.microsoft.com/office/word/2010/wordprocessingInk" xmlns:wne="http://schemas.microsoft.com/office/word/2006/wordml" xmlns:wps="http://schemas.microsoft.com/office/word/2010/wordprocessingShape" mc:Ignorable="w14 w15 w16se w16cid w16 w16cex w16sdtdh wp14">
+<w:ftr xmlns:wpc="http://schemas.microsoft.com/office/word/2010/wordprocessingCanvas" xmlns:cx="http://schemas.microsoft.com/office/drawing/2014/chartex" xmlns:cx1="http://schemas.microsoft.com/office/drawing/2015/9/8/chartex" xmlns:cx2="http://schemas.microsoft.com/office/drawing/2015/10/21/chartex" xmlns:cx3="http://schemas.microsoft.com/office/drawing/2016/5/9/chartex" xmlns:cx4="http://schemas.microsoft.com/office/drawing/2016/5/10/chartex" xmlns:cx5="http://schemas.microsoft.com/office/drawing/2016/5/11/chartex" xmlns:cx6="http://schemas.microsoft.com/office/drawing/2016/5/12/chartex" xmlns:cx7="http://schemas.microsoft.com/office/drawing/2016/5/13/chartex" xmlns:cx8="http://schemas.microsoft.com/office/drawing/2016/5/14/chartex" xmlns:mc="http://schemas.openxmlformats.org/markup-compatibility/2006" xmlns:aink="http://schemas.microsoft.com/office/drawing/2016/ink" xmlns:am3d="http://schemas.microsoft.com/office/drawing/2017/model3d" xmlns:o="urn:schemas-microsoft-com:office:office" xmlns:oel="http://schemas.microsoft.com/office/2019/extlst" xmlns:r="http://schemas.openxmlformats.org/officeDocument/2006/relationships" xmlns:m="http://schemas.openxmlformats.org/officeDocument/2006/math" xmlns:v="urn:schemas-microsoft-com:vml" xmlns:wp14="http://schemas.microsoft.com/office/word/2010/wordprocessingDrawing" xmlns:wp="http://schemas.openxmlformats.org/drawingml/2006/wordprocessingDrawing" xmlns:w10="urn:schemas-microsoft-com:office:word" xmlns:w="http://schemas.openxmlformats.org/wordprocessingml/2006/main" xmlns:w14="http://schemas.microsoft.com/office/word/2010/wordml" xmlns:w15="http://schemas.microsoft.com/office/word/2012/wordml" xmlns:w16cex="http://schemas.microsoft.com/office/word/2018/wordml/cex" xmlns:w16cid="http://schemas.microsoft.com/office/word/2016/wordml/cid" xmlns:w16="http://schemas.microsoft.com/office/word/2018/wordml" xmlns:w16sdtdh="http://schemas.microsoft.com/office/word/2020/wordml/sdtdatahash" xmlns:w16se="http://schemas.microsoft.com/office/word/2015/wordml/symex" xmlns:wpg="http://schemas.microsoft.com/office/word/2010/wordprocessingGroup" xmlns:wpi="http://schemas.microsoft.com/office/word/2010/wordprocessingInk" xmlns:wne="http://schemas.microsoft.com/office/word/2006/wordml" xmlns:wps="http://schemas.microsoft.com/office/word/2010/wordprocessingShape" mc:Ignorable="w14 w15 w16se w16cid w16 w16cex w16sdtdh wp14">
   <w:p>
     <w:pPr>
       <w:pStyle w:val="Piedepgina"/>
@@ -851,7 +979,7 @@
 </file>
 
 <file path=word/footer2.xml><?xml version="1.0" encoding="utf-8"?>
-<w:ftr xmlns:wpc="http://schemas.microsoft.com/office/word/2010/wordprocessingCanvas" xmlns:cx="http://schemas.microsoft.com/office/drawing/2014/chartex" xmlns:cx1="http://schemas.microsoft.com/office/drawing/2015/9/8/chartex" xmlns:cx2="http://schemas.microsoft.com/office/drawing/2015/10/21/chartex" xmlns:cx3="http://schemas.microsoft.com/office/drawing/2016/5/9/chartex" xmlns:cx4="http://schemas.microsoft.com/office/drawing/2016/5/10/chartex" xmlns:cx5="http://schemas.microsoft.com/office/drawing/2016/5/11/chartex" xmlns:cx6="http://schemas.microsoft.com/office/drawing/2016/5/12/chartex" xmlns:cx7="http://schemas.microsoft.com/office/drawing/2016/5/13/chartex" xmlns:cx8="http://schemas.microsoft.com/office/drawing/2016/5/14/chartex" xmlns:mc="http://schemas.openxmlformats.org/markup-compatibility/2006" xmlns:aink="http://schemas.microsoft.com/office/drawing/2016/ink" xmlns:am3d="http://schemas.microsoft.com/office/drawing/2017/model3d" xmlns:o="urn:schemas-microsoft-com:office:office" xmlns:oel="http://schemas.microsoft.com/office/2019/extlst" xmlns:r="http://schemas.openxmlformats.org/officeDocument/2006/relationships" xmlns:m="http://schemas.openxmlformats.org/officeDocument/2006/math" xmlns:v="urn:schemas-microsoft-com:vml" xmlns:wp14="http://schemas.microsoft.com/office/word/2010/wordprocessingDrawing" xmlns:wp="http://schemas.openxmlformats.org/drawingml/2006/wordprocessingDrawing" xmlns:w10="urn:schemas-microsoft-com:office:word" xmlns:w="http://schemas.openxmlformats.org/wordprocessingml/2006/main" xmlns:w14="http://schemas.microsoft.com/office/word/2010/wordml" xmlns:w15="http://schemas.microsoft.com/office/word/2012/wordml" xmlns:w16cex="http://schemas.microsoft.com/office/word/2018/wordml/cex" xmlns:w16cid="http://schemas.microsoft.com/office/word/2016/wordml/cid" xmlns:w16="http://schemas.microsoft.com/office/word/2018/wordml" xmlns:w16du="http://schemas.microsoft.com/office/word/2023/wordml/word16du" xmlns:w16sdtdh="http://schemas.microsoft.com/office/word/2020/wordml/sdtdatahash" xmlns:w16se="http://schemas.microsoft.com/office/word/2015/wordml/symex" xmlns:wpg="http://schemas.microsoft.com/office/word/2010/wordprocessingGroup" xmlns:wpi="http://schemas.microsoft.com/office/word/2010/wordprocessingInk" xmlns:wne="http://schemas.microsoft.com/office/word/2006/wordml" xmlns:wps="http://schemas.microsoft.com/office/word/2010/wordprocessingShape" mc:Ignorable="w14 w15 w16se w16cid w16 w16cex w16sdtdh wp14">
+<w:ftr xmlns:wpc="http://schemas.microsoft.com/office/word/2010/wordprocessingCanvas" xmlns:cx="http://schemas.microsoft.com/office/drawing/2014/chartex" xmlns:cx1="http://schemas.microsoft.com/office/drawing/2015/9/8/chartex" xmlns:cx2="http://schemas.microsoft.com/office/drawing/2015/10/21/chartex" xmlns:cx3="http://schemas.microsoft.com/office/drawing/2016/5/9/chartex" xmlns:cx4="http://schemas.microsoft.com/office/drawing/2016/5/10/chartex" xmlns:cx5="http://schemas.microsoft.com/office/drawing/2016/5/11/chartex" xmlns:cx6="http://schemas.microsoft.com/office/drawing/2016/5/12/chartex" xmlns:cx7="http://schemas.microsoft.com/office/drawing/2016/5/13/chartex" xmlns:cx8="http://schemas.microsoft.com/office/drawing/2016/5/14/chartex" xmlns:mc="http://schemas.openxmlformats.org/markup-compatibility/2006" xmlns:aink="http://schemas.microsoft.com/office/drawing/2016/ink" xmlns:am3d="http://schemas.microsoft.com/office/drawing/2017/model3d" xmlns:o="urn:schemas-microsoft-com:office:office" xmlns:oel="http://schemas.microsoft.com/office/2019/extlst" xmlns:r="http://schemas.openxmlformats.org/officeDocument/2006/relationships" xmlns:m="http://schemas.openxmlformats.org/officeDocument/2006/math" xmlns:v="urn:schemas-microsoft-com:vml" xmlns:wp14="http://schemas.microsoft.com/office/word/2010/wordprocessingDrawing" xmlns:wp="http://schemas.openxmlformats.org/drawingml/2006/wordprocessingDrawing" xmlns:w10="urn:schemas-microsoft-com:office:word" xmlns:w="http://schemas.openxmlformats.org/wordprocessingml/2006/main" xmlns:w14="http://schemas.microsoft.com/office/word/2010/wordml" xmlns:w15="http://schemas.microsoft.com/office/word/2012/wordml" xmlns:w16cex="http://schemas.microsoft.com/office/word/2018/wordml/cex" xmlns:w16cid="http://schemas.microsoft.com/office/word/2016/wordml/cid" xmlns:w16="http://schemas.microsoft.com/office/word/2018/wordml" xmlns:w16sdtdh="http://schemas.microsoft.com/office/word/2020/wordml/sdtdatahash" xmlns:w16se="http://schemas.microsoft.com/office/word/2015/wordml/symex" xmlns:wpg="http://schemas.microsoft.com/office/word/2010/wordprocessingGroup" xmlns:wpi="http://schemas.microsoft.com/office/word/2010/wordprocessingInk" xmlns:wne="http://schemas.microsoft.com/office/word/2006/wordml" xmlns:wps="http://schemas.microsoft.com/office/word/2010/wordprocessingShape" mc:Ignorable="w14 w15 w16se w16cid w16 w16cex w16sdtdh wp14">
   <w:p>
     <w:pPr>
       <w:pStyle w:val="PiedepginaAsignatura"/>
@@ -947,7 +1075,7 @@
               <v:stroke joinstyle="miter"/>
               <v:path gradientshapeok="t" o:connecttype="rect"/>
             </v:shapetype>
-            <v:shape id="Cuadro de texto 30" o:spid="_x0000_s1026" type="#_x0000_t202" style="position:absolute;left:0;text-align:left;margin-left:-178.7pt;margin-top:729.45pt;width:198.3pt;height:25.4pt;rotation:-90;z-index:251763712;visibility:visible;mso-wrap-style:square;mso-width-percent:0;mso-height-percent:0;mso-wrap-distance-left:9pt;mso-wrap-distance-top:0;mso-wrap-distance-right:9pt;mso-wrap-distance-bottom:0;mso-position-horizontal:absolute;mso-position-horizontal-relative:text;mso-position-vertical:absolute;mso-position-vertical-relative:page;mso-width-percent:0;mso-height-percent:0;mso-width-relative:margin;mso-height-relative:margin;v-text-anchor:bottom" o:gfxdata="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" filled="f" stroked="f" strokeweight=".5pt">
+            <v:shape id="Cuadro de texto 30" o:spid="_x0000_s1026" type="#_x0000_t202" style="position:absolute;left:0;text-align:left;margin-left:-178.7pt;margin-top:729.45pt;width:198.3pt;height:25.4pt;rotation:-90;z-index:251763712;visibility:visible;mso-wrap-style:square;mso-width-percent:0;mso-height-percent:0;mso-wrap-distance-left:9pt;mso-wrap-distance-top:0;mso-wrap-distance-right:9pt;mso-wrap-distance-bottom:0;mso-position-horizontal:absolute;mso-position-horizontal-relative:text;mso-position-vertical:absolute;mso-position-vertical-relative:page;mso-width-percent:0;mso-height-percent:0;mso-width-relative:margin;mso-height-relative:margin;v-text-anchor:bottom" o:gfxdata="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" filled="f" stroked="f" strokeweight=".5pt">
               <v:textbox inset="0,0,0,0">
                 <w:txbxContent>
                   <w:p>
@@ -1115,7 +1243,7 @@
             </wp:anchor>
           </w:drawing>
         </mc:Choice>
-        <mc:Fallback>
+        <mc:Fallback xmlns:w16du="http://schemas.microsoft.com/office/word/2023/wordml/word16du">
           <w:pict>
             <v:rect w14:anchorId="2FFF6ED7" id="Rectángulo 34" o:spid="_x0000_s1027" style="position:absolute;left:0;text-align:left;margin-left:11.35pt;margin-top:784.25pt;width:19.85pt;height:56.7pt;z-index:-251553792;visibility:visible;mso-wrap-style:square;mso-width-percent:0;mso-height-percent:0;mso-wrap-distance-left:9pt;mso-wrap-distance-top:0;mso-wrap-distance-right:19.85pt;mso-wrap-distance-bottom:0;mso-position-horizontal:absolute;mso-position-horizontal-relative:right-margin-area;mso-position-vertical:absolute;mso-position-vertical-relative:page;mso-width-percent:0;mso-height-percent:0;mso-width-relative:margin;mso-height-relative:margin;v-text-anchor:top" o:gfxdata="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" o:allowoverlap="f" fillcolor="#0098cd" stroked="f" strokeweight="1pt">
               <v:textbox inset="0,4mm,0">
@@ -1196,7 +1324,7 @@
 </file>
 
 <file path=word/footer3.xml><?xml version="1.0" encoding="utf-8"?>
-<w:ftr xmlns:wpc="http://schemas.microsoft.com/office/word/2010/wordprocessingCanvas" xmlns:cx="http://schemas.microsoft.com/office/drawing/2014/chartex" xmlns:cx1="http://schemas.microsoft.com/office/drawing/2015/9/8/chartex" xmlns:cx2="http://schemas.microsoft.com/office/drawing/2015/10/21/chartex" xmlns:cx3="http://schemas.microsoft.com/office/drawing/2016/5/9/chartex" xmlns:cx4="http://schemas.microsoft.com/office/drawing/2016/5/10/chartex" xmlns:cx5="http://schemas.microsoft.com/office/drawing/2016/5/11/chartex" xmlns:cx6="http://schemas.microsoft.com/office/drawing/2016/5/12/chartex" xmlns:cx7="http://schemas.microsoft.com/office/drawing/2016/5/13/chartex" xmlns:cx8="http://schemas.microsoft.com/office/drawing/2016/5/14/chartex" xmlns:mc="http://schemas.openxmlformats.org/markup-compatibility/2006" xmlns:aink="http://schemas.microsoft.com/office/drawing/2016/ink" xmlns:am3d="http://schemas.microsoft.com/office/drawing/2017/model3d" xmlns:o="urn:schemas-microsoft-com:office:office" xmlns:oel="http://schemas.microsoft.com/office/2019/extlst" xmlns:r="http://schemas.openxmlformats.org/officeDocument/2006/relationships" xmlns:m="http://schemas.openxmlformats.org/officeDocument/2006/math" xmlns:v="urn:schemas-microsoft-com:vml" xmlns:wp14="http://schemas.microsoft.com/office/word/2010/wordprocessingDrawing" xmlns:wp="http://schemas.openxmlformats.org/drawingml/2006/wordprocessingDrawing" xmlns:w10="urn:schemas-microsoft-com:office:word" xmlns:w="http://schemas.openxmlformats.org/wordprocessingml/2006/main" xmlns:w14="http://schemas.microsoft.com/office/word/2010/wordml" xmlns:w15="http://schemas.microsoft.com/office/word/2012/wordml" xmlns:w16cex="http://schemas.microsoft.com/office/word/2018/wordml/cex" xmlns:w16cid="http://schemas.microsoft.com/office/word/2016/wordml/cid" xmlns:w16="http://schemas.microsoft.com/office/word/2018/wordml" xmlns:w16du="http://schemas.microsoft.com/office/word/2023/wordml/word16du" xmlns:w16sdtdh="http://schemas.microsoft.com/office/word/2020/wordml/sdtdatahash" xmlns:w16se="http://schemas.microsoft.com/office/word/2015/wordml/symex" xmlns:wpg="http://schemas.microsoft.com/office/word/2010/wordprocessingGroup" xmlns:wpi="http://schemas.microsoft.com/office/word/2010/wordprocessingInk" xmlns:wne="http://schemas.microsoft.com/office/word/2006/wordml" xmlns:wps="http://schemas.microsoft.com/office/word/2010/wordprocessingShape" mc:Ignorable="w14 w15 w16se w16cid w16 w16cex w16sdtdh wp14">
+<w:ftr xmlns:wpc="http://schemas.microsoft.com/office/word/2010/wordprocessingCanvas" xmlns:cx="http://schemas.microsoft.com/office/drawing/2014/chartex" xmlns:cx1="http://schemas.microsoft.com/office/drawing/2015/9/8/chartex" xmlns:cx2="http://schemas.microsoft.com/office/drawing/2015/10/21/chartex" xmlns:cx3="http://schemas.microsoft.com/office/drawing/2016/5/9/chartex" xmlns:cx4="http://schemas.microsoft.com/office/drawing/2016/5/10/chartex" xmlns:cx5="http://schemas.microsoft.com/office/drawing/2016/5/11/chartex" xmlns:cx6="http://schemas.microsoft.com/office/drawing/2016/5/12/chartex" xmlns:cx7="http://schemas.microsoft.com/office/drawing/2016/5/13/chartex" xmlns:cx8="http://schemas.microsoft.com/office/drawing/2016/5/14/chartex" xmlns:mc="http://schemas.openxmlformats.org/markup-compatibility/2006" xmlns:aink="http://schemas.microsoft.com/office/drawing/2016/ink" xmlns:am3d="http://schemas.microsoft.com/office/drawing/2017/model3d" xmlns:o="urn:schemas-microsoft-com:office:office" xmlns:oel="http://schemas.microsoft.com/office/2019/extlst" xmlns:r="http://schemas.openxmlformats.org/officeDocument/2006/relationships" xmlns:m="http://schemas.openxmlformats.org/officeDocument/2006/math" xmlns:v="urn:schemas-microsoft-com:vml" xmlns:wp14="http://schemas.microsoft.com/office/word/2010/wordprocessingDrawing" xmlns:wp="http://schemas.openxmlformats.org/drawingml/2006/wordprocessingDrawing" xmlns:w10="urn:schemas-microsoft-com:office:word" xmlns:w="http://schemas.openxmlformats.org/wordprocessingml/2006/main" xmlns:w14="http://schemas.microsoft.com/office/word/2010/wordml" xmlns:w15="http://schemas.microsoft.com/office/word/2012/wordml" xmlns:w16cex="http://schemas.microsoft.com/office/word/2018/wordml/cex" xmlns:w16cid="http://schemas.microsoft.com/office/word/2016/wordml/cid" xmlns:w16="http://schemas.microsoft.com/office/word/2018/wordml" xmlns:w16sdtdh="http://schemas.microsoft.com/office/word/2020/wordml/sdtdatahash" xmlns:w16se="http://schemas.microsoft.com/office/word/2015/wordml/symex" xmlns:wpg="http://schemas.microsoft.com/office/word/2010/wordprocessingGroup" xmlns:wpi="http://schemas.microsoft.com/office/word/2010/wordprocessingInk" xmlns:wne="http://schemas.microsoft.com/office/word/2006/wordml" xmlns:wps="http://schemas.microsoft.com/office/word/2010/wordprocessingShape" mc:Ignorable="w14 w15 w16se w16cid w16 w16cex w16sdtdh wp14">
   <w:p>
     <w:pPr>
       <w:pStyle w:val="Piedepgina"/>
@@ -1206,7 +1334,7 @@
 </file>
 
 <file path=word/footnotes.xml><?xml version="1.0" encoding="utf-8"?>
-<w:footnotes xmlns:wpc="http://schemas.microsoft.com/office/word/2010/wordprocessingCanvas" xmlns:cx="http://schemas.microsoft.com/office/drawing/2014/chartex" xmlns:cx1="http://schemas.microsoft.com/office/drawing/2015/9/8/chartex" xmlns:cx2="http://schemas.microsoft.com/office/drawing/2015/10/21/chartex" xmlns:cx3="http://schemas.microsoft.com/office/drawing/2016/5/9/chartex" xmlns:cx4="http://schemas.microsoft.com/office/drawing/2016/5/10/chartex" xmlns:cx5="http://schemas.microsoft.com/office/drawing/2016/5/11/chartex" xmlns:cx6="http://schemas.microsoft.com/office/drawing/2016/5/12/chartex" xmlns:cx7="http://schemas.microsoft.com/office/drawing/2016/5/13/chartex" xmlns:cx8="http://schemas.microsoft.com/office/drawing/2016/5/14/chartex" xmlns:mc="http://schemas.openxmlformats.org/markup-compatibility/2006" xmlns:aink="http://schemas.microsoft.com/office/drawing/2016/ink" xmlns:am3d="http://schemas.microsoft.com/office/drawing/2017/model3d" xmlns:o="urn:schemas-microsoft-com:office:office" xmlns:oel="http://schemas.microsoft.com/office/2019/extlst" xmlns:r="http://schemas.openxmlformats.org/officeDocument/2006/relationships" xmlns:m="http://schemas.openxmlformats.org/officeDocument/2006/math" xmlns:v="urn:schemas-microsoft-com:vml" xmlns:wp14="http://schemas.microsoft.com/office/word/2010/wordprocessingDrawing" xmlns:wp="http://schemas.openxmlformats.org/drawingml/2006/wordprocessingDrawing" xmlns:w10="urn:schemas-microsoft-com:office:word" xmlns:w="http://schemas.openxmlformats.org/wordprocessingml/2006/main" xmlns:w14="http://schemas.microsoft.com/office/word/2010/wordml" xmlns:w15="http://schemas.microsoft.com/office/word/2012/wordml" xmlns:w16cex="http://schemas.microsoft.com/office/word/2018/wordml/cex" xmlns:w16cid="http://schemas.microsoft.com/office/word/2016/wordml/cid" xmlns:w16="http://schemas.microsoft.com/office/word/2018/wordml" xmlns:w16du="http://schemas.microsoft.com/office/word/2023/wordml/word16du" xmlns:w16sdtdh="http://schemas.microsoft.com/office/word/2020/wordml/sdtdatahash" xmlns:w16se="http://schemas.microsoft.com/office/word/2015/wordml/symex" xmlns:wpg="http://schemas.microsoft.com/office/word/2010/wordprocessingGroup" xmlns:wpi="http://schemas.microsoft.com/office/word/2010/wordprocessingInk" xmlns:wne="http://schemas.microsoft.com/office/word/2006/wordml" xmlns:wps="http://schemas.microsoft.com/office/word/2010/wordprocessingShape" mc:Ignorable="w14 w15 w16se w16cid w16 w16cex w16sdtdh wp14">
+<w:footnotes xmlns:wpc="http://schemas.microsoft.com/office/word/2010/wordprocessingCanvas" xmlns:cx="http://schemas.microsoft.com/office/drawing/2014/chartex" xmlns:cx1="http://schemas.microsoft.com/office/drawing/2015/9/8/chartex" xmlns:cx2="http://schemas.microsoft.com/office/drawing/2015/10/21/chartex" xmlns:cx3="http://schemas.microsoft.com/office/drawing/2016/5/9/chartex" xmlns:cx4="http://schemas.microsoft.com/office/drawing/2016/5/10/chartex" xmlns:cx5="http://schemas.microsoft.com/office/drawing/2016/5/11/chartex" xmlns:cx6="http://schemas.microsoft.com/office/drawing/2016/5/12/chartex" xmlns:cx7="http://schemas.microsoft.com/office/drawing/2016/5/13/chartex" xmlns:cx8="http://schemas.microsoft.com/office/drawing/2016/5/14/chartex" xmlns:mc="http://schemas.openxmlformats.org/markup-compatibility/2006" xmlns:aink="http://schemas.microsoft.com/office/drawing/2016/ink" xmlns:am3d="http://schemas.microsoft.com/office/drawing/2017/model3d" xmlns:o="urn:schemas-microsoft-com:office:office" xmlns:oel="http://schemas.microsoft.com/office/2019/extlst" xmlns:r="http://schemas.openxmlformats.org/officeDocument/2006/relationships" xmlns:m="http://schemas.openxmlformats.org/officeDocument/2006/math" xmlns:v="urn:schemas-microsoft-com:vml" xmlns:wp14="http://schemas.microsoft.com/office/word/2010/wordprocessingDrawing" xmlns:wp="http://schemas.openxmlformats.org/drawingml/2006/wordprocessingDrawing" xmlns:w10="urn:schemas-microsoft-com:office:word" xmlns:w="http://schemas.openxmlformats.org/wordprocessingml/2006/main" xmlns:w14="http://schemas.microsoft.com/office/word/2010/wordml" xmlns:w15="http://schemas.microsoft.com/office/word/2012/wordml" xmlns:w16cex="http://schemas.microsoft.com/office/word/2018/wordml/cex" xmlns:w16cid="http://schemas.microsoft.com/office/word/2016/wordml/cid" xmlns:w16="http://schemas.microsoft.com/office/word/2018/wordml" xmlns:w16sdtdh="http://schemas.microsoft.com/office/word/2020/wordml/sdtdatahash" xmlns:w16se="http://schemas.microsoft.com/office/word/2015/wordml/symex" xmlns:wpg="http://schemas.microsoft.com/office/word/2010/wordprocessingGroup" xmlns:wpi="http://schemas.microsoft.com/office/word/2010/wordprocessingInk" xmlns:wne="http://schemas.microsoft.com/office/word/2006/wordml" xmlns:wps="http://schemas.microsoft.com/office/word/2010/wordprocessingShape" mc:Ignorable="w14 w15 w16se w16cid w16 w16cex w16sdtdh wp14">
   <w:footnote w:type="separator" w:id="-1">
     <w:p>
       <w:pPr>
@@ -1231,7 +1359,7 @@
 </file>
 
 <file path=word/header1.xml><?xml version="1.0" encoding="utf-8"?>
-<w:hdr xmlns:wpc="http://schemas.microsoft.com/office/word/2010/wordprocessingCanvas" xmlns:cx="http://schemas.microsoft.com/office/drawing/2014/chartex" xmlns:cx1="http://schemas.microsoft.com/office/drawing/2015/9/8/chartex" xmlns:cx2="http://schemas.microsoft.com/office/drawing/2015/10/21/chartex" xmlns:cx3="http://schemas.microsoft.com/office/drawing/2016/5/9/chartex" xmlns:cx4="http://schemas.microsoft.com/office/drawing/2016/5/10/chartex" xmlns:cx5="http://schemas.microsoft.com/office/drawing/2016/5/11/chartex" xmlns:cx6="http://schemas.microsoft.com/office/drawing/2016/5/12/chartex" xmlns:cx7="http://schemas.microsoft.com/office/drawing/2016/5/13/chartex" xmlns:cx8="http://schemas.microsoft.com/office/drawing/2016/5/14/chartex" xmlns:mc="http://schemas.openxmlformats.org/markup-compatibility/2006" xmlns:aink="http://schemas.microsoft.com/office/drawing/2016/ink" xmlns:am3d="http://schemas.microsoft.com/office/drawing/2017/model3d" xmlns:o="urn:schemas-microsoft-com:office:office" xmlns:oel="http://schemas.microsoft.com/office/2019/extlst" xmlns:r="http://schemas.openxmlformats.org/officeDocument/2006/relationships" xmlns:m="http://schemas.openxmlformats.org/officeDocument/2006/math" xmlns:v="urn:schemas-microsoft-com:vml" xmlns:wp14="http://schemas.microsoft.com/office/word/2010/wordprocessingDrawing" xmlns:wp="http://schemas.openxmlformats.org/drawingml/2006/wordprocessingDrawing" xmlns:w10="urn:schemas-microsoft-com:office:word" xmlns:w="http://schemas.openxmlformats.org/wordprocessingml/2006/main" xmlns:w14="http://schemas.microsoft.com/office/word/2010/wordml" xmlns:w15="http://schemas.microsoft.com/office/word/2012/wordml" xmlns:w16cex="http://schemas.microsoft.com/office/word/2018/wordml/cex" xmlns:w16cid="http://schemas.microsoft.com/office/word/2016/wordml/cid" xmlns:w16="http://schemas.microsoft.com/office/word/2018/wordml" xmlns:w16du="http://schemas.microsoft.com/office/word/2023/wordml/word16du" xmlns:w16sdtdh="http://schemas.microsoft.com/office/word/2020/wordml/sdtdatahash" xmlns:w16se="http://schemas.microsoft.com/office/word/2015/wordml/symex" xmlns:wpg="http://schemas.microsoft.com/office/word/2010/wordprocessingGroup" xmlns:wpi="http://schemas.microsoft.com/office/word/2010/wordprocessingInk" xmlns:wne="http://schemas.microsoft.com/office/word/2006/wordml" xmlns:wps="http://schemas.microsoft.com/office/word/2010/wordprocessingShape" mc:Ignorable="w14 w15 w16se w16cid w16 w16cex w16sdtdh wp14">
+<w:hdr xmlns:wpc="http://schemas.microsoft.com/office/word/2010/wordprocessingCanvas" xmlns:cx="http://schemas.microsoft.com/office/drawing/2014/chartex" xmlns:cx1="http://schemas.microsoft.com/office/drawing/2015/9/8/chartex" xmlns:cx2="http://schemas.microsoft.com/office/drawing/2015/10/21/chartex" xmlns:cx3="http://schemas.microsoft.com/office/drawing/2016/5/9/chartex" xmlns:cx4="http://schemas.microsoft.com/office/drawing/2016/5/10/chartex" xmlns:cx5="http://schemas.microsoft.com/office/drawing/2016/5/11/chartex" xmlns:cx6="http://schemas.microsoft.com/office/drawing/2016/5/12/chartex" xmlns:cx7="http://schemas.microsoft.com/office/drawing/2016/5/13/chartex" xmlns:cx8="http://schemas.microsoft.com/office/drawing/2016/5/14/chartex" xmlns:mc="http://schemas.openxmlformats.org/markup-compatibility/2006" xmlns:aink="http://schemas.microsoft.com/office/drawing/2016/ink" xmlns:am3d="http://schemas.microsoft.com/office/drawing/2017/model3d" xmlns:o="urn:schemas-microsoft-com:office:office" xmlns:oel="http://schemas.microsoft.com/office/2019/extlst" xmlns:r="http://schemas.openxmlformats.org/officeDocument/2006/relationships" xmlns:m="http://schemas.openxmlformats.org/officeDocument/2006/math" xmlns:v="urn:schemas-microsoft-com:vml" xmlns:wp14="http://schemas.microsoft.com/office/word/2010/wordprocessingDrawing" xmlns:wp="http://schemas.openxmlformats.org/drawingml/2006/wordprocessingDrawing" xmlns:w10="urn:schemas-microsoft-com:office:word" xmlns:w="http://schemas.openxmlformats.org/wordprocessingml/2006/main" xmlns:w14="http://schemas.microsoft.com/office/word/2010/wordml" xmlns:w15="http://schemas.microsoft.com/office/word/2012/wordml" xmlns:w16cex="http://schemas.microsoft.com/office/word/2018/wordml/cex" xmlns:w16cid="http://schemas.microsoft.com/office/word/2016/wordml/cid" xmlns:w16="http://schemas.microsoft.com/office/word/2018/wordml" xmlns:w16sdtdh="http://schemas.microsoft.com/office/word/2020/wordml/sdtdatahash" xmlns:w16se="http://schemas.microsoft.com/office/word/2015/wordml/symex" xmlns:wpg="http://schemas.microsoft.com/office/word/2010/wordprocessingGroup" xmlns:wpi="http://schemas.microsoft.com/office/word/2010/wordprocessingInk" xmlns:wne="http://schemas.microsoft.com/office/word/2006/wordml" xmlns:wps="http://schemas.microsoft.com/office/word/2010/wordprocessingShape" mc:Ignorable="w14 w15 w16se w16cid w16 w16cex w16sdtdh wp14">
   <w:p>
     <w:pPr>
       <w:pStyle w:val="Encabezado"/>
@@ -1241,7 +1369,7 @@
 </file>
 
 <file path=word/header2.xml><?xml version="1.0" encoding="utf-8"?>
-<w:hdr xmlns:wpc="http://schemas.microsoft.com/office/word/2010/wordprocessingCanvas" xmlns:cx="http://schemas.microsoft.com/office/drawing/2014/chartex" xmlns:cx1="http://schemas.microsoft.com/office/drawing/2015/9/8/chartex" xmlns:cx2="http://schemas.microsoft.com/office/drawing/2015/10/21/chartex" xmlns:cx3="http://schemas.microsoft.com/office/drawing/2016/5/9/chartex" xmlns:cx4="http://schemas.microsoft.com/office/drawing/2016/5/10/chartex" xmlns:cx5="http://schemas.microsoft.com/office/drawing/2016/5/11/chartex" xmlns:cx6="http://schemas.microsoft.com/office/drawing/2016/5/12/chartex" xmlns:cx7="http://schemas.microsoft.com/office/drawing/2016/5/13/chartex" xmlns:cx8="http://schemas.microsoft.com/office/drawing/2016/5/14/chartex" xmlns:mc="http://schemas.openxmlformats.org/markup-compatibility/2006" xmlns:aink="http://schemas.microsoft.com/office/drawing/2016/ink" xmlns:am3d="http://schemas.microsoft.com/office/drawing/2017/model3d" xmlns:o="urn:schemas-microsoft-com:office:office" xmlns:oel="http://schemas.microsoft.com/office/2019/extlst" xmlns:r="http://schemas.openxmlformats.org/officeDocument/2006/relationships" xmlns:m="http://schemas.openxmlformats.org/officeDocument/2006/math" xmlns:v="urn:schemas-microsoft-com:vml" xmlns:wp14="http://schemas.microsoft.com/office/word/2010/wordprocessingDrawing" xmlns:wp="http://schemas.openxmlformats.org/drawingml/2006/wordprocessingDrawing" xmlns:w10="urn:schemas-microsoft-com:office:word" xmlns:w="http://schemas.openxmlformats.org/wordprocessingml/2006/main" xmlns:w14="http://schemas.microsoft.com/office/word/2010/wordml" xmlns:w15="http://schemas.microsoft.com/office/word/2012/wordml" xmlns:w16cex="http://schemas.microsoft.com/office/word/2018/wordml/cex" xmlns:w16cid="http://schemas.microsoft.com/office/word/2016/wordml/cid" xmlns:w16="http://schemas.microsoft.com/office/word/2018/wordml" xmlns:w16du="http://schemas.microsoft.com/office/word/2023/wordml/word16du" xmlns:w16sdtdh="http://schemas.microsoft.com/office/word/2020/wordml/sdtdatahash" xmlns:w16se="http://schemas.microsoft.com/office/word/2015/wordml/symex" xmlns:wpg="http://schemas.microsoft.com/office/word/2010/wordprocessingGroup" xmlns:wpi="http://schemas.microsoft.com/office/word/2010/wordprocessingInk" xmlns:wne="http://schemas.microsoft.com/office/word/2006/wordml" xmlns:wps="http://schemas.microsoft.com/office/word/2010/wordprocessingShape" mc:Ignorable="w14 w15 w16se w16cid w16 w16cex w16sdtdh wp14">
+<w:hdr xmlns:wpc="http://schemas.microsoft.com/office/word/2010/wordprocessingCanvas" xmlns:cx="http://schemas.microsoft.com/office/drawing/2014/chartex" xmlns:cx1="http://schemas.microsoft.com/office/drawing/2015/9/8/chartex" xmlns:cx2="http://schemas.microsoft.com/office/drawing/2015/10/21/chartex" xmlns:cx3="http://schemas.microsoft.com/office/drawing/2016/5/9/chartex" xmlns:cx4="http://schemas.microsoft.com/office/drawing/2016/5/10/chartex" xmlns:cx5="http://schemas.microsoft.com/office/drawing/2016/5/11/chartex" xmlns:cx6="http://schemas.microsoft.com/office/drawing/2016/5/12/chartex" xmlns:cx7="http://schemas.microsoft.com/office/drawing/2016/5/13/chartex" xmlns:cx8="http://schemas.microsoft.com/office/drawing/2016/5/14/chartex" xmlns:mc="http://schemas.openxmlformats.org/markup-compatibility/2006" xmlns:aink="http://schemas.microsoft.com/office/drawing/2016/ink" xmlns:am3d="http://schemas.microsoft.com/office/drawing/2017/model3d" xmlns:o="urn:schemas-microsoft-com:office:office" xmlns:oel="http://schemas.microsoft.com/office/2019/extlst" xmlns:r="http://schemas.openxmlformats.org/officeDocument/2006/relationships" xmlns:m="http://schemas.openxmlformats.org/officeDocument/2006/math" xmlns:v="urn:schemas-microsoft-com:vml" xmlns:wp14="http://schemas.microsoft.com/office/word/2010/wordprocessingDrawing" xmlns:wp="http://schemas.openxmlformats.org/drawingml/2006/wordprocessingDrawing" xmlns:w10="urn:schemas-microsoft-com:office:word" xmlns:w="http://schemas.openxmlformats.org/wordprocessingml/2006/main" xmlns:w14="http://schemas.microsoft.com/office/word/2010/wordml" xmlns:w15="http://schemas.microsoft.com/office/word/2012/wordml" xmlns:w16cex="http://schemas.microsoft.com/office/word/2018/wordml/cex" xmlns:w16cid="http://schemas.microsoft.com/office/word/2016/wordml/cid" xmlns:w16="http://schemas.microsoft.com/office/word/2018/wordml" xmlns:w16sdtdh="http://schemas.microsoft.com/office/word/2020/wordml/sdtdatahash" xmlns:w16se="http://schemas.microsoft.com/office/word/2015/wordml/symex" xmlns:wpg="http://schemas.microsoft.com/office/word/2010/wordprocessingGroup" xmlns:wpi="http://schemas.microsoft.com/office/word/2010/wordprocessingInk" xmlns:wne="http://schemas.microsoft.com/office/word/2006/wordml" xmlns:wps="http://schemas.microsoft.com/office/word/2010/wordprocessingShape" mc:Ignorable="w14 w15 w16se w16cid w16 w16cex w16sdtdh wp14">
   <w:tbl>
     <w:tblPr>
       <w:tblStyle w:val="TablaUNIR30"/>
@@ -1454,7 +1582,7 @@
 </file>
 
 <file path=word/header3.xml><?xml version="1.0" encoding="utf-8"?>
-<w:hdr xmlns:wpc="http://schemas.microsoft.com/office/word/2010/wordprocessingCanvas" xmlns:cx="http://schemas.microsoft.com/office/drawing/2014/chartex" xmlns:cx1="http://schemas.microsoft.com/office/drawing/2015/9/8/chartex" xmlns:cx2="http://schemas.microsoft.com/office/drawing/2015/10/21/chartex" xmlns:cx3="http://schemas.microsoft.com/office/drawing/2016/5/9/chartex" xmlns:cx4="http://schemas.microsoft.com/office/drawing/2016/5/10/chartex" xmlns:cx5="http://schemas.microsoft.com/office/drawing/2016/5/11/chartex" xmlns:cx6="http://schemas.microsoft.com/office/drawing/2016/5/12/chartex" xmlns:cx7="http://schemas.microsoft.com/office/drawing/2016/5/13/chartex" xmlns:cx8="http://schemas.microsoft.com/office/drawing/2016/5/14/chartex" xmlns:mc="http://schemas.openxmlformats.org/markup-compatibility/2006" xmlns:aink="http://schemas.microsoft.com/office/drawing/2016/ink" xmlns:am3d="http://schemas.microsoft.com/office/drawing/2017/model3d" xmlns:o="urn:schemas-microsoft-com:office:office" xmlns:oel="http://schemas.microsoft.com/office/2019/extlst" xmlns:r="http://schemas.openxmlformats.org/officeDocument/2006/relationships" xmlns:m="http://schemas.openxmlformats.org/officeDocument/2006/math" xmlns:v="urn:schemas-microsoft-com:vml" xmlns:wp14="http://schemas.microsoft.com/office/word/2010/wordprocessingDrawing" xmlns:wp="http://schemas.openxmlformats.org/drawingml/2006/wordprocessingDrawing" xmlns:w10="urn:schemas-microsoft-com:office:word" xmlns:w="http://schemas.openxmlformats.org/wordprocessingml/2006/main" xmlns:w14="http://schemas.microsoft.com/office/word/2010/wordml" xmlns:w15="http://schemas.microsoft.com/office/word/2012/wordml" xmlns:w16cex="http://schemas.microsoft.com/office/word/2018/wordml/cex" xmlns:w16cid="http://schemas.microsoft.com/office/word/2016/wordml/cid" xmlns:w16="http://schemas.microsoft.com/office/word/2018/wordml" xmlns:w16du="http://schemas.microsoft.com/office/word/2023/wordml/word16du" xmlns:w16sdtdh="http://schemas.microsoft.com/office/word/2020/wordml/sdtdatahash" xmlns:w16se="http://schemas.microsoft.com/office/word/2015/wordml/symex" xmlns:wpg="http://schemas.microsoft.com/office/word/2010/wordprocessingGroup" xmlns:wpi="http://schemas.microsoft.com/office/word/2010/wordprocessingInk" xmlns:wne="http://schemas.microsoft.com/office/word/2006/wordml" xmlns:wps="http://schemas.microsoft.com/office/word/2010/wordprocessingShape" mc:Ignorable="w14 w15 w16se w16cid w16 w16cex w16sdtdh wp14">
+<w:hdr xmlns:wpc="http://schemas.microsoft.com/office/word/2010/wordprocessingCanvas" xmlns:cx="http://schemas.microsoft.com/office/drawing/2014/chartex" xmlns:cx1="http://schemas.microsoft.com/office/drawing/2015/9/8/chartex" xmlns:cx2="http://schemas.microsoft.com/office/drawing/2015/10/21/chartex" xmlns:cx3="http://schemas.microsoft.com/office/drawing/2016/5/9/chartex" xmlns:cx4="http://schemas.microsoft.com/office/drawing/2016/5/10/chartex" xmlns:cx5="http://schemas.microsoft.com/office/drawing/2016/5/11/chartex" xmlns:cx6="http://schemas.microsoft.com/office/drawing/2016/5/12/chartex" xmlns:cx7="http://schemas.microsoft.com/office/drawing/2016/5/13/chartex" xmlns:cx8="http://schemas.microsoft.com/office/drawing/2016/5/14/chartex" xmlns:mc="http://schemas.openxmlformats.org/markup-compatibility/2006" xmlns:aink="http://schemas.microsoft.com/office/drawing/2016/ink" xmlns:am3d="http://schemas.microsoft.com/office/drawing/2017/model3d" xmlns:o="urn:schemas-microsoft-com:office:office" xmlns:oel="http://schemas.microsoft.com/office/2019/extlst" xmlns:r="http://schemas.openxmlformats.org/officeDocument/2006/relationships" xmlns:m="http://schemas.openxmlformats.org/officeDocument/2006/math" xmlns:v="urn:schemas-microsoft-com:vml" xmlns:wp14="http://schemas.microsoft.com/office/word/2010/wordprocessingDrawing" xmlns:wp="http://schemas.openxmlformats.org/drawingml/2006/wordprocessingDrawing" xmlns:w10="urn:schemas-microsoft-com:office:word" xmlns:w="http://schemas.openxmlformats.org/wordprocessingml/2006/main" xmlns:w14="http://schemas.microsoft.com/office/word/2010/wordml" xmlns:w15="http://schemas.microsoft.com/office/word/2012/wordml" xmlns:w16cex="http://schemas.microsoft.com/office/word/2018/wordml/cex" xmlns:w16cid="http://schemas.microsoft.com/office/word/2016/wordml/cid" xmlns:w16="http://schemas.microsoft.com/office/word/2018/wordml" xmlns:w16sdtdh="http://schemas.microsoft.com/office/word/2020/wordml/sdtdatahash" xmlns:w16se="http://schemas.microsoft.com/office/word/2015/wordml/symex" xmlns:wpg="http://schemas.microsoft.com/office/word/2010/wordprocessingGroup" xmlns:wpi="http://schemas.microsoft.com/office/word/2010/wordprocessingInk" xmlns:wne="http://schemas.microsoft.com/office/word/2006/wordml" xmlns:wps="http://schemas.microsoft.com/office/word/2010/wordprocessingShape" mc:Ignorable="w14 w15 w16se w16cid w16 w16cex w16sdtdh wp14">
   <w:p>
     <w:pPr>
       <w:pStyle w:val="Encabezado"/>
@@ -1464,7 +1592,7 @@
 </file>
 
 <file path=word/numbering.xml><?xml version="1.0" encoding="utf-8"?>
-<w:numbering xmlns:wpc="http://schemas.microsoft.com/office/word/2010/wordprocessingCanvas" xmlns:cx="http://schemas.microsoft.com/office/drawing/2014/chartex" xmlns:cx1="http://schemas.microsoft.com/office/drawing/2015/9/8/chartex" xmlns:cx2="http://schemas.microsoft.com/office/drawing/2015/10/21/chartex" xmlns:cx3="http://schemas.microsoft.com/office/drawing/2016/5/9/chartex" xmlns:cx4="http://schemas.microsoft.com/office/drawing/2016/5/10/chartex" xmlns:cx5="http://schemas.microsoft.com/office/drawing/2016/5/11/chartex" xmlns:cx6="http://schemas.microsoft.com/office/drawing/2016/5/12/chartex" xmlns:cx7="http://schemas.microsoft.com/office/drawing/2016/5/13/chartex" xmlns:cx8="http://schemas.microsoft.com/office/drawing/2016/5/14/chartex" xmlns:mc="http://schemas.openxmlformats.org/markup-compatibility/2006" xmlns:aink="http://schemas.microsoft.com/office/drawing/2016/ink" xmlns:am3d="http://schemas.microsoft.com/office/drawing/2017/model3d" xmlns:o="urn:schemas-microsoft-com:office:office" xmlns:oel="http://schemas.microsoft.com/office/2019/extlst" xmlns:r="http://schemas.openxmlformats.org/officeDocument/2006/relationships" xmlns:m="http://schemas.openxmlformats.org/officeDocument/2006/math" xmlns:v="urn:schemas-microsoft-com:vml" xmlns:wp14="http://schemas.microsoft.com/office/word/2010/wordprocessingDrawing" xmlns:wp="http://schemas.openxmlformats.org/drawingml/2006/wordprocessingDrawing" xmlns:w10="urn:schemas-microsoft-com:office:word" xmlns:w="http://schemas.openxmlformats.org/wordprocessingml/2006/main" xmlns:w14="http://schemas.microsoft.com/office/word/2010/wordml" xmlns:w15="http://schemas.microsoft.com/office/word/2012/wordml" xmlns:w16cex="http://schemas.microsoft.com/office/word/2018/wordml/cex" xmlns:w16cid="http://schemas.microsoft.com/office/word/2016/wordml/cid" xmlns:w16="http://schemas.microsoft.com/office/word/2018/wordml" xmlns:w16du="http://schemas.microsoft.com/office/word/2023/wordml/word16du" xmlns:w16sdtdh="http://schemas.microsoft.com/office/word/2020/wordml/sdtdatahash" xmlns:w16se="http://schemas.microsoft.com/office/word/2015/wordml/symex" xmlns:wpg="http://schemas.microsoft.com/office/word/2010/wordprocessingGroup" xmlns:wpi="http://schemas.microsoft.com/office/word/2010/wordprocessingInk" xmlns:wne="http://schemas.microsoft.com/office/word/2006/wordml" xmlns:wps="http://schemas.microsoft.com/office/word/2010/wordprocessingShape" mc:Ignorable="w14 w15 w16se w16cid w16 w16cex w16sdtdh wp14">
+<w:numbering xmlns:wpc="http://schemas.microsoft.com/office/word/2010/wordprocessingCanvas" xmlns:cx="http://schemas.microsoft.com/office/drawing/2014/chartex" xmlns:cx1="http://schemas.microsoft.com/office/drawing/2015/9/8/chartex" xmlns:cx2="http://schemas.microsoft.com/office/drawing/2015/10/21/chartex" xmlns:cx3="http://schemas.microsoft.com/office/drawing/2016/5/9/chartex" xmlns:cx4="http://schemas.microsoft.com/office/drawing/2016/5/10/chartex" xmlns:cx5="http://schemas.microsoft.com/office/drawing/2016/5/11/chartex" xmlns:cx6="http://schemas.microsoft.com/office/drawing/2016/5/12/chartex" xmlns:cx7="http://schemas.microsoft.com/office/drawing/2016/5/13/chartex" xmlns:cx8="http://schemas.microsoft.com/office/drawing/2016/5/14/chartex" xmlns:mc="http://schemas.openxmlformats.org/markup-compatibility/2006" xmlns:aink="http://schemas.microsoft.com/office/drawing/2016/ink" xmlns:am3d="http://schemas.microsoft.com/office/drawing/2017/model3d" xmlns:o="urn:schemas-microsoft-com:office:office" xmlns:oel="http://schemas.microsoft.com/office/2019/extlst" xmlns:r="http://schemas.openxmlformats.org/officeDocument/2006/relationships" xmlns:m="http://schemas.openxmlformats.org/officeDocument/2006/math" xmlns:v="urn:schemas-microsoft-com:vml" xmlns:wp14="http://schemas.microsoft.com/office/word/2010/wordprocessingDrawing" xmlns:wp="http://schemas.openxmlformats.org/drawingml/2006/wordprocessingDrawing" xmlns:w10="urn:schemas-microsoft-com:office:word" xmlns:w="http://schemas.openxmlformats.org/wordprocessingml/2006/main" xmlns:w14="http://schemas.microsoft.com/office/word/2010/wordml" xmlns:w15="http://schemas.microsoft.com/office/word/2012/wordml" xmlns:w16cex="http://schemas.microsoft.com/office/word/2018/wordml/cex" xmlns:w16cid="http://schemas.microsoft.com/office/word/2016/wordml/cid" xmlns:w16="http://schemas.microsoft.com/office/word/2018/wordml" xmlns:w16sdtdh="http://schemas.microsoft.com/office/word/2020/wordml/sdtdatahash" xmlns:w16se="http://schemas.microsoft.com/office/word/2015/wordml/symex" xmlns:wpg="http://schemas.microsoft.com/office/word/2010/wordprocessingGroup" xmlns:wpi="http://schemas.microsoft.com/office/word/2010/wordprocessingInk" xmlns:wne="http://schemas.microsoft.com/office/word/2006/wordml" xmlns:wps="http://schemas.microsoft.com/office/word/2010/wordprocessingShape" mc:Ignorable="w14 w15 w16se w16cid w16 w16cex w16sdtdh wp14">
   <w:abstractNum w:abstractNumId="0" w15:restartNumberingAfterBreak="0">
     <w:nsid w:val="FFFFFF7C"/>
     <w:multiLevelType w:val="singleLevel"/>
@@ -4911,6 +5039,15 @@
 </file>
 
 <file path=customXml/item1.xml><?xml version="1.0" encoding="utf-8"?>
+<?mso-contentType ?>
+<FormTemplates xmlns="http://schemas.microsoft.com/sharepoint/v3/contenttype/forms">
+  <Display>DocumentLibraryForm</Display>
+  <Edit>DocumentLibraryForm</Edit>
+  <New>DocumentLibraryForm</New>
+</FormTemplates>
+</file>
+
+<file path=customXml/item2.xml><?xml version="1.0" encoding="utf-8"?>
 <ct:contentTypeSchema xmlns:ct="http://schemas.microsoft.com/office/2006/metadata/contentType" xmlns:ma="http://schemas.microsoft.com/office/2006/metadata/properties/metaAttributes" ct:_="" ma:_="" ma:contentTypeName="Documento" ma:contentTypeID="0x01010057897825550559478C76E020942B85B7" ma:contentTypeVersion="16" ma:contentTypeDescription="Crear nuevo documento." ma:contentTypeScope="" ma:versionID="5bf976816a256d6bda598a318683454f">
   <xsd:schema xmlns:xsd="http://www.w3.org/2001/XMLSchema" xmlns:xs="http://www.w3.org/2001/XMLSchema" xmlns:p="http://schemas.microsoft.com/office/2006/metadata/properties" xmlns:ns2="ff022ff6-5938-43c6-865a-12895569ea82" xmlns:ns3="b91a040c-a534-41e9-b63b-274547577a02" targetNamespace="http://schemas.microsoft.com/office/2006/metadata/properties" ma:root="true" ma:fieldsID="031a76709c84d6400f5bdf3f7f64e0e2" ns2:_="" ns3:_="">
     <xsd:import namespace="ff022ff6-5938-43c6-865a-12895569ea82"/>
@@ -5153,20 +5290,7 @@
 </ct:contentTypeSchema>
 </file>
 
-<file path=customXml/item2.xml><?xml version="1.0" encoding="utf-8"?>
-<?mso-contentType ?>
-<FormTemplates xmlns="http://schemas.microsoft.com/sharepoint/v3/contenttype/forms">
-  <Display>DocumentLibraryForm</Display>
-  <Edit>DocumentLibraryForm</Edit>
-  <New>DocumentLibraryForm</New>
-</FormTemplates>
-</file>
-
 <file path=customXml/item3.xml><?xml version="1.0" encoding="utf-8"?>
-<b:Sources xmlns:b="http://schemas.openxmlformats.org/officeDocument/2006/bibliography" xmlns="http://schemas.openxmlformats.org/officeDocument/2006/bibliography" SelectedStyle="\APASixthEditionOfficeOnline.xsl" StyleName="APA" Version="6"/>
-</file>
-
-<file path=customXml/item4.xml><?xml version="1.0" encoding="utf-8"?>
 <p:properties xmlns:p="http://schemas.microsoft.com/office/2006/metadata/properties" xmlns:xsi="http://www.w3.org/2001/XMLSchema-instance" xmlns:pc="http://schemas.microsoft.com/office/infopath/2007/PartnerControls">
   <documentManagement>
     <lcf76f155ced4ddcb4097134ff3c332f xmlns="ff022ff6-5938-43c6-865a-12895569ea82">
@@ -5177,7 +5301,19 @@
 </p:properties>
 </file>
 
+<file path=customXml/item4.xml><?xml version="1.0" encoding="utf-8"?>
+<b:Sources xmlns:b="http://schemas.openxmlformats.org/officeDocument/2006/bibliography" xmlns="http://schemas.openxmlformats.org/officeDocument/2006/bibliography" SelectedStyle="\APASixthEditionOfficeOnline.xsl" StyleName="APA" Version="6"/>
+</file>
+
 <file path=customXml/itemProps1.xml><?xml version="1.0" encoding="utf-8"?>
+<ds:datastoreItem xmlns:ds="http://schemas.openxmlformats.org/officeDocument/2006/customXml" ds:itemID="{8D9D84D8-2D2F-4DC4-A93D-919C34237140}">
+  <ds:schemaRefs>
+    <ds:schemaRef ds:uri="http://schemas.microsoft.com/sharepoint/v3/contenttype/forms"/>
+  </ds:schemaRefs>
+</ds:datastoreItem>
+</file>
+
+<file path=customXml/itemProps2.xml><?xml version="1.0" encoding="utf-8"?>
 <ds:datastoreItem xmlns:ds="http://schemas.openxmlformats.org/officeDocument/2006/customXml" ds:itemID="{F475F2E2-67F2-47F0-A412-A896F736D22F}">
   <ds:schemaRefs>
     <ds:schemaRef ds:uri="http://schemas.microsoft.com/office/2006/metadata/contentType"/>
@@ -5196,23 +5332,7 @@
 </ds:datastoreItem>
 </file>
 
-<file path=customXml/itemProps2.xml><?xml version="1.0" encoding="utf-8"?>
-<ds:datastoreItem xmlns:ds="http://schemas.openxmlformats.org/officeDocument/2006/customXml" ds:itemID="{8D9D84D8-2D2F-4DC4-A93D-919C34237140}">
-  <ds:schemaRefs>
-    <ds:schemaRef ds:uri="http://schemas.microsoft.com/sharepoint/v3/contenttype/forms"/>
-  </ds:schemaRefs>
-</ds:datastoreItem>
-</file>
-
 <file path=customXml/itemProps3.xml><?xml version="1.0" encoding="utf-8"?>
-<ds:datastoreItem xmlns:ds="http://schemas.openxmlformats.org/officeDocument/2006/customXml" ds:itemID="{ED64A034-5F71-460F-B8D2-7705D0E3A65B}">
-  <ds:schemaRefs>
-    <ds:schemaRef ds:uri="http://schemas.openxmlformats.org/officeDocument/2006/bibliography"/>
-  </ds:schemaRefs>
-</ds:datastoreItem>
-</file>
-
-<file path=customXml/itemProps4.xml><?xml version="1.0" encoding="utf-8"?>
 <ds:datastoreItem xmlns:ds="http://schemas.openxmlformats.org/officeDocument/2006/customXml" ds:itemID="{524B6230-BF42-4C4C-9E11-338ABA133D3E}">
   <ds:schemaRefs>
     <ds:schemaRef ds:uri="http://schemas.microsoft.com/office/2006/metadata/properties"/>
@@ -5221,4 +5341,12 @@
     <ds:schemaRef ds:uri="b91a040c-a534-41e9-b63b-274547577a02"/>
   </ds:schemaRefs>
 </ds:datastoreItem>
+</file>
+
+<file path=customXml/itemProps4.xml><?xml version="1.0" encoding="utf-8"?>
+<ds:datastoreItem xmlns:ds="http://schemas.openxmlformats.org/officeDocument/2006/customXml" ds:itemID="{ED64A034-5F71-460F-B8D2-7705D0E3A65B}">
+  <ds:schemaRefs>
+    <ds:schemaRef ds:uri="http://schemas.openxmlformats.org/officeDocument/2006/bibliography"/>
+  </ds:schemaRefs>
+</ds:datastoreItem>
 </file>
</xml_diff>